<commit_message>
Design Spec set to release
</commit_message>
<xml_diff>
--- a/docs/design_spec/src/DesignSpecGroup20.docx
+++ b/docs/design_spec/src/DesignSpecGroup20.docx
@@ -314,7 +314,7 @@
               <w:rPr>
                 <w:rtl w:val="0"/>
               </w:rPr>
-              <w:t xml:space="preserve">Review    </w:t>
+              <w:t xml:space="preserve">Release    </w:t>
             </w:r>
           </w:p>
         </w:tc>
@@ -600,12 +600,12 @@
                 <wp:extent cx="1690688" cy="1285875"/>
                 <wp:effectExtent b="0" l="0" r="0" t="0"/>
                 <wp:wrapNone/>
-                <wp:docPr id="15" name="image12.png"/>
+                <wp:docPr id="15" name="image13.png"/>
                 <a:graphic>
                   <a:graphicData uri="http://schemas.openxmlformats.org/drawingml/2006/picture">
                     <pic:pic>
                       <pic:nvPicPr>
-                        <pic:cNvPr id="0" name="image12.png"/>
+                        <pic:cNvPr id="0" name="image13.png"/>
                         <pic:cNvPicPr preferRelativeResize="0"/>
                       </pic:nvPicPr>
                       <pic:blipFill>
@@ -7703,12 +7703,12 @@
           <wp:inline distB="0" distT="0" distL="0" distR="0">
             <wp:extent cx="5791200" cy="4048125"/>
             <wp:effectExtent b="0" l="0" r="0" t="0"/>
-            <wp:docPr id="16" name="image11.png"/>
+            <wp:docPr id="16" name="image12.png"/>
             <a:graphic>
               <a:graphicData uri="http://schemas.openxmlformats.org/drawingml/2006/picture">
                 <pic:pic>
                   <pic:nvPicPr>
-                    <pic:cNvPr id="0" name="image11.png"/>
+                    <pic:cNvPr id="0" name="image12.png"/>
                     <pic:cNvPicPr preferRelativeResize="0"/>
                   </pic:nvPicPr>
                   <pic:blipFill>
@@ -9678,7 +9678,29 @@
           <w:vertAlign w:val="baseline"/>
           <w:rtl w:val="0"/>
         </w:rPr>
-        <w:t xml:space="preserve">- Constructor for WordEnterQuestion that takes a DictionaryEntry object that is being tested on as the parameter.</w:t>
+        <w:t xml:space="preserve">- Constructor for </w:t>
+      </w:r>
+      <w:r>
+        <w:rPr>
+          <w:rtl w:val="0"/>
+        </w:rPr>
+        <w:t xml:space="preserve">Translate</w:t>
+      </w:r>
+      <w:r>
+        <w:rPr>
+          <w:b w:val="0"/>
+          <w:i w:val="0"/>
+          <w:smallCaps w:val="0"/>
+          <w:strike w:val="0"/>
+          <w:color w:val="000000"/>
+          <w:sz w:val="20"/>
+          <w:szCs w:val="20"/>
+          <w:u w:val="none"/>
+          <w:shd w:fill="auto" w:val="clear"/>
+          <w:vertAlign w:val="baseline"/>
+          <w:rtl w:val="0"/>
+        </w:rPr>
+        <w:t xml:space="preserve">Question that takes a DictionaryEntry object that is being tested on as the parameter.</w:t>
       </w:r>
       <w:r>
         <w:rPr>
@@ -9735,11 +9757,19 @@
           <w:vertAlign w:val="baseline"/>
           <w:rtl w:val="0"/>
         </w:rPr>
-        <w:t xml:space="preserve">public WordMatchQuestion (DictionaryEntry[] correctAnswers) </w:t>
-      </w:r>
-      <w:r>
-        <w:rPr>
-          <w:b w:val="0"/>
+        <w:t xml:space="preserve">public </w:t>
+      </w:r>
+      <w:r>
+        <w:rPr>
+          <w:rFonts w:ascii="Times" w:cs="Times" w:eastAsia="Times" w:hAnsi="Times"/>
+          <w:b w:val="1"/>
+          <w:rtl w:val="0"/>
+        </w:rPr>
+        <w:t xml:space="preserve">MatchTheMeaning</w:t>
+      </w:r>
+      <w:r>
+        <w:rPr>
+          <w:b w:val="1"/>
           <w:i w:val="0"/>
           <w:smallCaps w:val="0"/>
           <w:strike w:val="0"/>
@@ -9751,7 +9781,45 @@
           <w:vertAlign w:val="baseline"/>
           <w:rtl w:val="0"/>
         </w:rPr>
-        <w:t xml:space="preserve"> - Constructor for WordMatchQuestion that takes four DictionaryEntry objects that are being tested on as the parameters.</w:t>
+        <w:t xml:space="preserve">Question (DictionaryEntry[] correctAnswers) </w:t>
+      </w:r>
+      <w:r>
+        <w:rPr>
+          <w:b w:val="0"/>
+          <w:i w:val="0"/>
+          <w:smallCaps w:val="0"/>
+          <w:strike w:val="0"/>
+          <w:color w:val="000000"/>
+          <w:sz w:val="20"/>
+          <w:szCs w:val="20"/>
+          <w:u w:val="none"/>
+          <w:shd w:fill="auto" w:val="clear"/>
+          <w:vertAlign w:val="baseline"/>
+          <w:rtl w:val="0"/>
+        </w:rPr>
+        <w:t xml:space="preserve"> - Constructor for </w:t>
+      </w:r>
+      <w:r>
+        <w:rPr>
+          <w:rtl w:val="0"/>
+        </w:rPr>
+        <w:t xml:space="preserve">MatchTheMeaning</w:t>
+      </w:r>
+      <w:r>
+        <w:rPr>
+          <w:b w:val="0"/>
+          <w:i w:val="0"/>
+          <w:smallCaps w:val="0"/>
+          <w:strike w:val="0"/>
+          <w:color w:val="000000"/>
+          <w:sz w:val="20"/>
+          <w:szCs w:val="20"/>
+          <w:u w:val="none"/>
+          <w:shd w:fill="auto" w:val="clear"/>
+          <w:vertAlign w:val="baseline"/>
+          <w:rtl w:val="0"/>
+        </w:rPr>
+        <w:t xml:space="preserve">Question that takes four DictionaryEntry objects that are being tested on as the parameters.</w:t>
       </w:r>
       <w:r>
         <w:rPr>
@@ -12342,12 +12410,12 @@
           <wp:inline distB="0" distT="0" distL="0" distR="0">
             <wp:extent cx="5734050" cy="4940300"/>
             <wp:effectExtent b="0" l="0" r="0" t="0"/>
-            <wp:docPr id="18" name="image2.png"/>
+            <wp:docPr id="18" name="image3.png"/>
             <a:graphic>
               <a:graphicData uri="http://schemas.openxmlformats.org/drawingml/2006/picture">
                 <pic:pic>
                   <pic:nvPicPr>
-                    <pic:cNvPr id="0" name="image2.png"/>
+                    <pic:cNvPr id="0" name="image3.png"/>
                     <pic:cNvPicPr preferRelativeResize="0"/>
                   </pic:nvPicPr>
                   <pic:blipFill>
@@ -12463,12 +12531,12 @@
           <wp:inline distB="0" distT="0" distL="0" distR="0">
             <wp:extent cx="5734050" cy="4940300"/>
             <wp:effectExtent b="0" l="0" r="0" t="0"/>
-            <wp:docPr id="17" name="image1.png"/>
+            <wp:docPr id="17" name="image10.png"/>
             <a:graphic>
               <a:graphicData uri="http://schemas.openxmlformats.org/drawingml/2006/picture">
                 <pic:pic>
                   <pic:nvPicPr>
-                    <pic:cNvPr id="0" name="image1.png"/>
+                    <pic:cNvPr id="0" name="image10.png"/>
                     <pic:cNvPicPr preferRelativeResize="0"/>
                   </pic:nvPicPr>
                   <pic:blipFill>
@@ -12560,12 +12628,12 @@
           <wp:inline distB="0" distT="0" distL="0" distR="0">
             <wp:extent cx="5734050" cy="4940300"/>
             <wp:effectExtent b="0" l="0" r="0" t="0"/>
-            <wp:docPr id="20" name="image4.png"/>
+            <wp:docPr id="20" name="image5.png"/>
             <a:graphic>
               <a:graphicData uri="http://schemas.openxmlformats.org/drawingml/2006/picture">
                 <pic:pic>
                   <pic:nvPicPr>
-                    <pic:cNvPr id="0" name="image4.png"/>
+                    <pic:cNvPr id="0" name="image5.png"/>
                     <pic:cNvPicPr preferRelativeResize="0"/>
                   </pic:nvPicPr>
                   <pic:blipFill>
@@ -12663,12 +12731,12 @@
           <wp:inline distB="0" distT="0" distL="0" distR="0">
             <wp:extent cx="5734050" cy="4940300"/>
             <wp:effectExtent b="0" l="0" r="0" t="0"/>
-            <wp:docPr id="19" name="image3.png"/>
+            <wp:docPr id="19" name="image2.png"/>
             <a:graphic>
               <a:graphicData uri="http://schemas.openxmlformats.org/drawingml/2006/picture">
                 <pic:pic>
                   <pic:nvPicPr>
-                    <pic:cNvPr id="0" name="image3.png"/>
+                    <pic:cNvPr id="0" name="image2.png"/>
                     <pic:cNvPicPr preferRelativeResize="0"/>
                   </pic:nvPicPr>
                   <pic:blipFill>
@@ -12802,12 +12870,12 @@
           <wp:inline distB="0" distT="0" distL="0" distR="0">
             <wp:extent cx="5734050" cy="4940300"/>
             <wp:effectExtent b="0" l="0" r="0" t="0"/>
-            <wp:docPr id="22" name="image5.png"/>
+            <wp:docPr id="22" name="image4.png"/>
             <a:graphic>
               <a:graphicData uri="http://schemas.openxmlformats.org/drawingml/2006/picture">
                 <pic:pic>
                   <pic:nvPicPr>
-                    <pic:cNvPr id="0" name="image5.png"/>
+                    <pic:cNvPr id="0" name="image4.png"/>
                     <pic:cNvPicPr preferRelativeResize="0"/>
                   </pic:nvPicPr>
                   <pic:blipFill>
@@ -12954,12 +13022,12 @@
           <wp:inline distB="0" distT="0" distL="0" distR="0">
             <wp:extent cx="5734050" cy="4089400"/>
             <wp:effectExtent b="0" l="0" r="0" t="0"/>
-            <wp:docPr id="21" name="image13.png"/>
+            <wp:docPr id="21" name="image11.png"/>
             <a:graphic>
               <a:graphicData uri="http://schemas.openxmlformats.org/drawingml/2006/picture">
                 <pic:pic>
                   <pic:nvPicPr>
-                    <pic:cNvPr id="0" name="image13.png"/>
+                    <pic:cNvPr id="0" name="image11.png"/>
                     <pic:cNvPicPr preferRelativeResize="0"/>
                   </pic:nvPicPr>
                   <pic:blipFill>
@@ -13095,12 +13163,12 @@
           <wp:inline distB="0" distT="0" distL="0" distR="0">
             <wp:extent cx="5734050" cy="4089400"/>
             <wp:effectExtent b="0" l="0" r="0" t="0"/>
-            <wp:docPr id="24" name="image6.png"/>
+            <wp:docPr id="24" name="image1.png"/>
             <a:graphic>
               <a:graphicData uri="http://schemas.openxmlformats.org/drawingml/2006/picture">
                 <pic:pic>
                   <pic:nvPicPr>
-                    <pic:cNvPr id="0" name="image6.png"/>
+                    <pic:cNvPr id="0" name="image1.png"/>
                     <pic:cNvPicPr preferRelativeResize="0"/>
                   </pic:nvPicPr>
                   <pic:blipFill>
@@ -13199,12 +13267,12 @@
           <wp:inline distB="0" distT="0" distL="0" distR="0">
             <wp:extent cx="5734050" cy="4089400"/>
             <wp:effectExtent b="0" l="0" r="0" t="0"/>
-            <wp:docPr id="23" name="image8.png"/>
+            <wp:docPr id="23" name="image6.png"/>
             <a:graphic>
               <a:graphicData uri="http://schemas.openxmlformats.org/drawingml/2006/picture">
                 <pic:pic>
                   <pic:nvPicPr>
-                    <pic:cNvPr id="0" name="image8.png"/>
+                    <pic:cNvPr id="0" name="image6.png"/>
                     <pic:cNvPicPr preferRelativeResize="0"/>
                   </pic:nvPicPr>
                   <pic:blipFill>
@@ -13531,12 +13599,12 @@
           <wp:inline distB="0" distT="0" distL="0" distR="0">
             <wp:extent cx="5734050" cy="4940300"/>
             <wp:effectExtent b="0" l="0" r="0" t="0"/>
-            <wp:docPr id="25" name="image7.png"/>
+            <wp:docPr id="25" name="image8.png"/>
             <a:graphic>
               <a:graphicData uri="http://schemas.openxmlformats.org/drawingml/2006/picture">
                 <pic:pic>
                   <pic:nvPicPr>
-                    <pic:cNvPr id="0" name="image7.png"/>
+                    <pic:cNvPr id="0" name="image8.png"/>
                     <pic:cNvPicPr preferRelativeResize="0"/>
                   </pic:nvPicPr>
                   <pic:blipFill>
@@ -13683,12 +13751,12 @@
           <wp:inline distB="0" distT="0" distL="0" distR="0">
             <wp:extent cx="5734050" cy="4940300"/>
             <wp:effectExtent b="0" l="0" r="0" t="0"/>
-            <wp:docPr id="26" name="image10.png"/>
+            <wp:docPr id="26" name="image7.png"/>
             <a:graphic>
               <a:graphicData uri="http://schemas.openxmlformats.org/drawingml/2006/picture">
                 <pic:pic>
                   <pic:nvPicPr>
-                    <pic:cNvPr id="0" name="image10.png"/>
+                    <pic:cNvPr id="0" name="image7.png"/>
                     <pic:cNvPicPr preferRelativeResize="0"/>
                   </pic:nvPicPr>
                   <pic:blipFill>
@@ -13939,7 +14007,7 @@
         <w:rPr>
           <w:rtl w:val="0"/>
         </w:rPr>
-        <w:t xml:space="preserve">The live search algorithm uses a lambda expression with a listener to update the filter on a filtered list everytime the textbox which the user types their query into updates. This allows the system to search and filter the list as the user is typing.</w:t>
+        <w:t xml:space="preserve">The live search algorithm uses a lambda expression with a listener to update the filter on a filtered list everytime the textbox which the user types their query into updates. This allows the system to search and filter the list as the user is typing in realtime.</w:t>
       </w:r>
       <w:r>
         <w:rPr>
@@ -16021,7 +16089,32 @@
         <w:vertAlign w:val="baseline"/>
         <w:rtl w:val="0"/>
       </w:rPr>
-      <w:t xml:space="preserve">Specification/1.6 (</w:t>
+      <w:t xml:space="preserve">Specification/1.</w:t>
+    </w:r>
+    <w:r>
+      <w:rPr>
+        <w:i w:val="1"/>
+        <w:sz w:val="18"/>
+        <w:szCs w:val="18"/>
+        <w:rtl w:val="0"/>
+      </w:rPr>
+      <w:t xml:space="preserve">7</w:t>
+    </w:r>
+    <w:r>
+      <w:rPr>
+        <w:b w:val="0"/>
+        <w:i w:val="1"/>
+        <w:smallCaps w:val="0"/>
+        <w:strike w:val="0"/>
+        <w:color w:val="000000"/>
+        <w:sz w:val="18"/>
+        <w:szCs w:val="18"/>
+        <w:u w:val="none"/>
+        <w:shd w:fill="auto" w:val="clear"/>
+        <w:vertAlign w:val="baseline"/>
+        <w:rtl w:val="0"/>
+      </w:rPr>
+      <w:t xml:space="preserve"> (</w:t>
     </w:r>
     <w:r>
       <w:rPr>
@@ -20258,7 +20351,7 @@
 
 <file path=customXML/item1.xml><?xml version="1.0" encoding="utf-8"?>
 <go:gDocsCustomXmlDataStorage xmlns:go="http://customooxmlschemas.google.com/" xmlns:r="http://schemas.openxmlformats.org/officeDocument/2006/relationships">
-  <go:docsCustomData xmlns:go="http://customooxmlschemas.google.com/" roundtripDataSignature="AMtx7miNCC+6la0alL1ZeMZfmxRNazaneA==">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</go:docsCustomData>
+  <go:docsCustomData xmlns:go="http://customooxmlschemas.google.com/" roundtripDataSignature="AMtx7miNCC+6la0alL1ZeMZfmxRNazaneA==">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</go:docsCustomData>
 </go:gDocsCustomXmlDataStorage>
 </file>
 

</xml_diff>

<commit_message>
Updated header to release - Design Spec
</commit_message>
<xml_diff>
--- a/docs/design_spec/src/DesignSpecGroup20.docx
+++ b/docs/design_spec/src/DesignSpecGroup20.docx
@@ -12410,12 +12410,12 @@
           <wp:inline distB="0" distT="0" distL="0" distR="0">
             <wp:extent cx="5734050" cy="4940300"/>
             <wp:effectExtent b="0" l="0" r="0" t="0"/>
-            <wp:docPr id="18" name="image3.png"/>
+            <wp:docPr id="18" name="image11.png"/>
             <a:graphic>
               <a:graphicData uri="http://schemas.openxmlformats.org/drawingml/2006/picture">
                 <pic:pic>
                   <pic:nvPicPr>
-                    <pic:cNvPr id="0" name="image3.png"/>
+                    <pic:cNvPr id="0" name="image11.png"/>
                     <pic:cNvPicPr preferRelativeResize="0"/>
                   </pic:nvPicPr>
                   <pic:blipFill>
@@ -12531,12 +12531,12 @@
           <wp:inline distB="0" distT="0" distL="0" distR="0">
             <wp:extent cx="5734050" cy="4940300"/>
             <wp:effectExtent b="0" l="0" r="0" t="0"/>
-            <wp:docPr id="17" name="image10.png"/>
+            <wp:docPr id="17" name="image3.png"/>
             <a:graphic>
               <a:graphicData uri="http://schemas.openxmlformats.org/drawingml/2006/picture">
                 <pic:pic>
                   <pic:nvPicPr>
-                    <pic:cNvPr id="0" name="image10.png"/>
+                    <pic:cNvPr id="0" name="image3.png"/>
                     <pic:cNvPicPr preferRelativeResize="0"/>
                   </pic:nvPicPr>
                   <pic:blipFill>
@@ -12628,12 +12628,12 @@
           <wp:inline distB="0" distT="0" distL="0" distR="0">
             <wp:extent cx="5734050" cy="4940300"/>
             <wp:effectExtent b="0" l="0" r="0" t="0"/>
-            <wp:docPr id="20" name="image5.png"/>
+            <wp:docPr id="20" name="image4.png"/>
             <a:graphic>
               <a:graphicData uri="http://schemas.openxmlformats.org/drawingml/2006/picture">
                 <pic:pic>
                   <pic:nvPicPr>
-                    <pic:cNvPr id="0" name="image5.png"/>
+                    <pic:cNvPr id="0" name="image4.png"/>
                     <pic:cNvPicPr preferRelativeResize="0"/>
                   </pic:nvPicPr>
                   <pic:blipFill>
@@ -12731,12 +12731,12 @@
           <wp:inline distB="0" distT="0" distL="0" distR="0">
             <wp:extent cx="5734050" cy="4940300"/>
             <wp:effectExtent b="0" l="0" r="0" t="0"/>
-            <wp:docPr id="19" name="image2.png"/>
+            <wp:docPr id="19" name="image1.png"/>
             <a:graphic>
               <a:graphicData uri="http://schemas.openxmlformats.org/drawingml/2006/picture">
                 <pic:pic>
                   <pic:nvPicPr>
-                    <pic:cNvPr id="0" name="image2.png"/>
+                    <pic:cNvPr id="0" name="image1.png"/>
                     <pic:cNvPicPr preferRelativeResize="0"/>
                   </pic:nvPicPr>
                   <pic:blipFill>
@@ -12870,12 +12870,12 @@
           <wp:inline distB="0" distT="0" distL="0" distR="0">
             <wp:extent cx="5734050" cy="4940300"/>
             <wp:effectExtent b="0" l="0" r="0" t="0"/>
-            <wp:docPr id="22" name="image4.png"/>
+            <wp:docPr id="22" name="image10.png"/>
             <a:graphic>
               <a:graphicData uri="http://schemas.openxmlformats.org/drawingml/2006/picture">
                 <pic:pic>
                   <pic:nvPicPr>
-                    <pic:cNvPr id="0" name="image4.png"/>
+                    <pic:cNvPr id="0" name="image10.png"/>
                     <pic:cNvPicPr preferRelativeResize="0"/>
                   </pic:nvPicPr>
                   <pic:blipFill>
@@ -13022,12 +13022,12 @@
           <wp:inline distB="0" distT="0" distL="0" distR="0">
             <wp:extent cx="5734050" cy="4089400"/>
             <wp:effectExtent b="0" l="0" r="0" t="0"/>
-            <wp:docPr id="21" name="image11.png"/>
+            <wp:docPr id="21" name="image7.png"/>
             <a:graphic>
               <a:graphicData uri="http://schemas.openxmlformats.org/drawingml/2006/picture">
                 <pic:pic>
                   <pic:nvPicPr>
-                    <pic:cNvPr id="0" name="image11.png"/>
+                    <pic:cNvPr id="0" name="image7.png"/>
                     <pic:cNvPicPr preferRelativeResize="0"/>
                   </pic:nvPicPr>
                   <pic:blipFill>
@@ -13163,12 +13163,12 @@
           <wp:inline distB="0" distT="0" distL="0" distR="0">
             <wp:extent cx="5734050" cy="4089400"/>
             <wp:effectExtent b="0" l="0" r="0" t="0"/>
-            <wp:docPr id="24" name="image1.png"/>
+            <wp:docPr id="24" name="image9.png"/>
             <a:graphic>
               <a:graphicData uri="http://schemas.openxmlformats.org/drawingml/2006/picture">
                 <pic:pic>
                   <pic:nvPicPr>
-                    <pic:cNvPr id="0" name="image1.png"/>
+                    <pic:cNvPr id="0" name="image9.png"/>
                     <pic:cNvPicPr preferRelativeResize="0"/>
                   </pic:nvPicPr>
                   <pic:blipFill>
@@ -13267,12 +13267,12 @@
           <wp:inline distB="0" distT="0" distL="0" distR="0">
             <wp:extent cx="5734050" cy="4089400"/>
             <wp:effectExtent b="0" l="0" r="0" t="0"/>
-            <wp:docPr id="23" name="image6.png"/>
+            <wp:docPr id="23" name="image5.png"/>
             <a:graphic>
               <a:graphicData uri="http://schemas.openxmlformats.org/drawingml/2006/picture">
                 <pic:pic>
                   <pic:nvPicPr>
-                    <pic:cNvPr id="0" name="image6.png"/>
+                    <pic:cNvPr id="0" name="image5.png"/>
                     <pic:cNvPicPr preferRelativeResize="0"/>
                   </pic:nvPicPr>
                   <pic:blipFill>
@@ -13419,12 +13419,12 @@
           <wp:inline distB="0" distT="0" distL="0" distR="0">
             <wp:extent cx="5734050" cy="4940300"/>
             <wp:effectExtent b="0" l="0" r="0" t="0"/>
-            <wp:docPr id="27" name="image9.png"/>
+            <wp:docPr id="27" name="image8.png"/>
             <a:graphic>
               <a:graphicData uri="http://schemas.openxmlformats.org/drawingml/2006/picture">
                 <pic:pic>
                   <pic:nvPicPr>
-                    <pic:cNvPr id="0" name="image9.png"/>
+                    <pic:cNvPr id="0" name="image8.png"/>
                     <pic:cNvPicPr preferRelativeResize="0"/>
                   </pic:nvPicPr>
                   <pic:blipFill>
@@ -13599,12 +13599,12 @@
           <wp:inline distB="0" distT="0" distL="0" distR="0">
             <wp:extent cx="5734050" cy="4940300"/>
             <wp:effectExtent b="0" l="0" r="0" t="0"/>
-            <wp:docPr id="25" name="image8.png"/>
+            <wp:docPr id="25" name="image2.png"/>
             <a:graphic>
               <a:graphicData uri="http://schemas.openxmlformats.org/drawingml/2006/picture">
                 <pic:pic>
                   <pic:nvPicPr>
-                    <pic:cNvPr id="0" name="image8.png"/>
+                    <pic:cNvPr id="0" name="image2.png"/>
                     <pic:cNvPicPr preferRelativeResize="0"/>
                   </pic:nvPicPr>
                   <pic:blipFill>
@@ -13751,12 +13751,12 @@
           <wp:inline distB="0" distT="0" distL="0" distR="0">
             <wp:extent cx="5734050" cy="4940300"/>
             <wp:effectExtent b="0" l="0" r="0" t="0"/>
-            <wp:docPr id="26" name="image7.png"/>
+            <wp:docPr id="26" name="image6.png"/>
             <a:graphic>
               <a:graphicData uri="http://schemas.openxmlformats.org/drawingml/2006/picture">
                 <pic:pic>
                   <pic:nvPicPr>
-                    <pic:cNvPr id="0" name="image7.png"/>
+                    <pic:cNvPr id="0" name="image6.png"/>
                     <pic:cNvPicPr preferRelativeResize="0"/>
                   </pic:nvPicPr>
                   <pic:blipFill>
@@ -16123,7 +16123,7 @@
         <w:szCs w:val="18"/>
         <w:rtl w:val="0"/>
       </w:rPr>
-      <w:t xml:space="preserve">Review</w:t>
+      <w:t xml:space="preserve">Release</w:t>
     </w:r>
     <w:r>
       <w:rPr>
@@ -20351,7 +20351,7 @@
 
 <file path=customXML/item1.xml><?xml version="1.0" encoding="utf-8"?>
 <go:gDocsCustomXmlDataStorage xmlns:go="http://customooxmlschemas.google.com/" xmlns:r="http://schemas.openxmlformats.org/officeDocument/2006/relationships">
-  <go:docsCustomData xmlns:go="http://customooxmlschemas.google.com/" roundtripDataSignature="AMtx7miNCC+6la0alL1ZeMZfmxRNazaneA==">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</go:docsCustomData>
+  <go:docsCustomData xmlns:go="http://customooxmlschemas.google.com/" roundtripDataSignature="AMtx7miNCC+6la0alL1ZeMZfmxRNazaneA==">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</go:docsCustomData>
 </go:gDocsCustomXmlDataStorage>
 </file>
 

</xml_diff>